<commit_message>
Dani added meeting notes
</commit_message>
<xml_diff>
--- a/notes/200316_meeting_gergana.docx
+++ b/notes/200316_meeting_gergana.docx
@@ -10,7 +10,7 @@
           <w:bCs/>
           <w:sz w:val="32"/>
           <w:szCs w:val="32"/>
-          <w:lang w:val="de-DE"/>
+          <w:lang w:val="en-GB"/>
         </w:rPr>
       </w:pPr>
       <w:r>
@@ -19,7 +19,7 @@
           <w:bCs/>
           <w:sz w:val="32"/>
           <w:szCs w:val="32"/>
-          <w:lang w:val="de-DE"/>
+          <w:lang w:val="en-GB"/>
         </w:rPr>
         <w:t>Meeting with Gergana on 16/03/20</w:t>
       </w:r>
@@ -32,23 +32,23 @@
           <w:bCs/>
           <w:sz w:val="32"/>
           <w:szCs w:val="32"/>
-          <w:lang w:val="de-DE"/>
-        </w:rPr>
-      </w:pPr>
-    </w:p>
-    <w:p>
-      <w:pPr>
-        <w:rPr>
-          <w:sz w:val="24"/>
-          <w:szCs w:val="24"/>
-          <w:lang w:val="de-DE"/>
-        </w:rPr>
-      </w:pPr>
-      <w:r>
-        <w:rPr>
-          <w:sz w:val="24"/>
-          <w:szCs w:val="24"/>
-          <w:lang w:val="de-DE"/>
+          <w:lang w:val="en-GB"/>
+        </w:rPr>
+      </w:pPr>
+    </w:p>
+    <w:p>
+      <w:pPr>
+        <w:rPr>
+          <w:sz w:val="24"/>
+          <w:szCs w:val="24"/>
+          <w:lang w:val="en-GB"/>
+        </w:rPr>
+      </w:pPr>
+      <w:r>
+        <w:rPr>
+          <w:sz w:val="24"/>
+          <w:szCs w:val="24"/>
+          <w:lang w:val="en-GB"/>
         </w:rPr>
         <w:t>General:</w:t>
       </w:r>
@@ -63,16 +63,34 @@
         <w:rPr>
           <w:sz w:val="24"/>
           <w:szCs w:val="24"/>
-          <w:lang w:val="de-DE"/>
-        </w:rPr>
-      </w:pPr>
-      <w:r>
-        <w:rPr>
-          <w:sz w:val="24"/>
-          <w:szCs w:val="24"/>
-          <w:lang w:val="de-DE"/>
-        </w:rPr>
-        <w:t>Figuring out plot/time-series through STUDY_ID_PLOT is fine (sample_desc not necessary)</w:t>
+          <w:lang w:val="en-GB"/>
+        </w:rPr>
+      </w:pPr>
+      <w:r>
+        <w:rPr>
+          <w:sz w:val="24"/>
+          <w:szCs w:val="24"/>
+          <w:lang w:val="en-GB"/>
+        </w:rPr>
+        <w:t>Figuring out plot/time-series through STUDY_ID_PLOT is fine (</w:t>
+      </w:r>
+      <w:proofErr w:type="spellStart"/>
+      <w:r>
+        <w:rPr>
+          <w:sz w:val="24"/>
+          <w:szCs w:val="24"/>
+          <w:lang w:val="en-GB"/>
+        </w:rPr>
+        <w:t>sample_desc</w:t>
+      </w:r>
+      <w:proofErr w:type="spellEnd"/>
+      <w:r>
+        <w:rPr>
+          <w:sz w:val="24"/>
+          <w:szCs w:val="24"/>
+          <w:lang w:val="en-GB"/>
+        </w:rPr>
+        <w:t xml:space="preserve"> not necessary)</w:t>
       </w:r>
     </w:p>
     <w:p>
@@ -85,14 +103,14 @@
         <w:rPr>
           <w:sz w:val="24"/>
           <w:szCs w:val="24"/>
-          <w:lang w:val="de-DE"/>
-        </w:rPr>
-      </w:pPr>
-      <w:r>
-        <w:rPr>
-          <w:sz w:val="24"/>
-          <w:szCs w:val="24"/>
-          <w:lang w:val="de-DE"/>
+          <w:lang w:val="en-GB"/>
+        </w:rPr>
+      </w:pPr>
+      <w:r>
+        <w:rPr>
+          <w:sz w:val="24"/>
+          <w:szCs w:val="24"/>
+          <w:lang w:val="en-GB"/>
         </w:rPr>
         <w:t>Exclude plots with only one point in time</w:t>
       </w:r>
@@ -107,14 +125,14 @@
         <w:rPr>
           <w:sz w:val="24"/>
           <w:szCs w:val="24"/>
-          <w:lang w:val="de-DE"/>
-        </w:rPr>
-      </w:pPr>
-      <w:r>
-        <w:rPr>
-          <w:sz w:val="24"/>
-          <w:szCs w:val="24"/>
-          <w:lang w:val="de-DE"/>
+          <w:lang w:val="en-GB"/>
+        </w:rPr>
+      </w:pPr>
+      <w:r>
+        <w:rPr>
+          <w:sz w:val="24"/>
+          <w:szCs w:val="24"/>
+          <w:lang w:val="en-GB"/>
         </w:rPr>
         <w:t xml:space="preserve">Difficulty with figuring out Jaccard: </w:t>
       </w:r>
@@ -129,14 +147,14 @@
         <w:rPr>
           <w:sz w:val="24"/>
           <w:szCs w:val="24"/>
-          <w:lang w:val="de-DE"/>
-        </w:rPr>
-      </w:pPr>
-      <w:r>
-        <w:rPr>
-          <w:sz w:val="24"/>
-          <w:szCs w:val="24"/>
-          <w:lang w:val="de-DE"/>
+          <w:lang w:val="en-GB"/>
+        </w:rPr>
+      </w:pPr>
+      <w:r>
+        <w:rPr>
+          <w:sz w:val="24"/>
+          <w:szCs w:val="24"/>
+          <w:lang w:val="en-GB"/>
         </w:rPr>
         <w:t>start with one plot only and then scale up</w:t>
       </w:r>
@@ -151,19 +169,37 @@
         <w:rPr>
           <w:sz w:val="24"/>
           <w:szCs w:val="24"/>
-          <w:lang w:val="de-DE"/>
+          <w:lang w:val="en-GB"/>
         </w:rPr>
       </w:pPr>
       <w:hyperlink r:id="rId5" w:history="1">
         <w:r>
           <w:rPr>
             <w:rStyle w:val="Hyperlink"/>
+            <w:lang w:val="en-GB"/>
           </w:rPr>
           <w:t>https://github.com/sChange-workshop/BioGeo-BioDiv-Change/blob/v2.0.0/R/02_rarefy_griddedData_clusterVersion.R</w:t>
         </w:r>
       </w:hyperlink>
       <w:r>
-        <w:t xml:space="preserve"> (Jtu)</w:t>
+        <w:rPr>
+          <w:lang w:val="en-GB"/>
+        </w:rPr>
+        <w:t xml:space="preserve"> (</w:t>
+      </w:r>
+      <w:proofErr w:type="spellStart"/>
+      <w:r>
+        <w:rPr>
+          <w:lang w:val="en-GB"/>
+        </w:rPr>
+        <w:t>Jtu</w:t>
+      </w:r>
+      <w:proofErr w:type="spellEnd"/>
+      <w:r>
+        <w:rPr>
+          <w:lang w:val="en-GB"/>
+        </w:rPr>
+        <w:t>)</w:t>
       </w:r>
     </w:p>
     <w:p>
@@ -176,14 +212,16 @@
         <w:rPr>
           <w:sz w:val="24"/>
           <w:szCs w:val="24"/>
-          <w:lang w:val="de-DE"/>
-        </w:rPr>
-      </w:pPr>
-      <w:r>
-        <w:rPr>
-          <w:sz w:val="24"/>
-          <w:szCs w:val="24"/>
-          <w:lang w:val="de-DE"/>
+          <w:lang w:val="en-GB"/>
+        </w:rPr>
+      </w:pPr>
+      <w:bookmarkStart w:id="0" w:name="_GoBack"/>
+      <w:bookmarkEnd w:id="0"/>
+      <w:r>
+        <w:rPr>
+          <w:sz w:val="24"/>
+          <w:szCs w:val="24"/>
+          <w:lang w:val="en-GB"/>
         </w:rPr>
         <w:t xml:space="preserve">Check vegan package </w:t>
       </w:r>
@@ -198,14 +236,14 @@
         <w:rPr>
           <w:sz w:val="24"/>
           <w:szCs w:val="24"/>
-          <w:lang w:val="de-DE"/>
-        </w:rPr>
-      </w:pPr>
-      <w:r>
-        <w:rPr>
-          <w:sz w:val="24"/>
-          <w:szCs w:val="24"/>
-          <w:lang w:val="de-DE"/>
+          <w:lang w:val="en-GB"/>
+        </w:rPr>
+      </w:pPr>
+      <w:r>
+        <w:rPr>
+          <w:sz w:val="24"/>
+          <w:szCs w:val="24"/>
+          <w:lang w:val="en-GB"/>
         </w:rPr>
         <w:t xml:space="preserve">Other package: </w:t>
       </w:r>
@@ -213,6 +251,7 @@
         <w:r>
           <w:rPr>
             <w:rStyle w:val="Hyperlink"/>
+            <w:lang w:val="en-GB"/>
           </w:rPr>
           <w:t>https://besjournals.onlinelibrary.wiley.com/doi/full/10.1111/j.2041-210X.2012.00224.x</w:t>
         </w:r>
@@ -228,17 +267,27 @@
         <w:rPr>
           <w:sz w:val="24"/>
           <w:szCs w:val="24"/>
-          <w:lang w:val="de-DE"/>
-        </w:rPr>
-      </w:pPr>
-      <w:r>
-        <w:rPr>
-          <w:sz w:val="24"/>
-          <w:szCs w:val="24"/>
-          <w:lang w:val="de-DE"/>
-        </w:rPr>
-        <w:t>Difficulty with dggridr</w:t>
-      </w:r>
+          <w:lang w:val="en-GB"/>
+        </w:rPr>
+      </w:pPr>
+      <w:r>
+        <w:rPr>
+          <w:sz w:val="24"/>
+          <w:szCs w:val="24"/>
+          <w:lang w:val="en-GB"/>
+        </w:rPr>
+        <w:t xml:space="preserve">Difficulty with </w:t>
+      </w:r>
+      <w:proofErr w:type="spellStart"/>
+      <w:r>
+        <w:rPr>
+          <w:sz w:val="24"/>
+          <w:szCs w:val="24"/>
+          <w:lang w:val="en-GB"/>
+        </w:rPr>
+        <w:t>dggridr</w:t>
+      </w:r>
+      <w:proofErr w:type="spellEnd"/>
     </w:p>
     <w:p>
       <w:pPr>
@@ -250,16 +299,62 @@
         <w:rPr>
           <w:sz w:val="24"/>
           <w:szCs w:val="24"/>
-          <w:lang w:val="de-DE"/>
-        </w:rPr>
-      </w:pPr>
-      <w:r>
-        <w:rPr>
-          <w:sz w:val="24"/>
-          <w:szCs w:val="24"/>
-          <w:lang w:val="de-DE"/>
-        </w:rPr>
-        <w:t>Write issue on repo giving r/studior version, error message and sessionInfo()</w:t>
+          <w:lang w:val="en-GB"/>
+        </w:rPr>
+      </w:pPr>
+      <w:r>
+        <w:rPr>
+          <w:sz w:val="24"/>
+          <w:szCs w:val="24"/>
+          <w:lang w:val="en-GB"/>
+        </w:rPr>
+        <w:t>Write issue on repo giving r/</w:t>
+      </w:r>
+      <w:proofErr w:type="spellStart"/>
+      <w:r>
+        <w:rPr>
+          <w:sz w:val="24"/>
+          <w:szCs w:val="24"/>
+          <w:lang w:val="en-GB"/>
+        </w:rPr>
+        <w:t>studior</w:t>
+      </w:r>
+      <w:proofErr w:type="spellEnd"/>
+      <w:r>
+        <w:rPr>
+          <w:sz w:val="24"/>
+          <w:szCs w:val="24"/>
+          <w:lang w:val="en-GB"/>
+        </w:rPr>
+        <w:t xml:space="preserve"> version, error message and </w:t>
+      </w:r>
+      <w:proofErr w:type="spellStart"/>
+      <w:proofErr w:type="gramStart"/>
+      <w:r>
+        <w:rPr>
+          <w:sz w:val="24"/>
+          <w:szCs w:val="24"/>
+          <w:lang w:val="en-GB"/>
+        </w:rPr>
+        <w:t>sessionInfo</w:t>
+      </w:r>
+      <w:proofErr w:type="spellEnd"/>
+      <w:r>
+        <w:rPr>
+          <w:sz w:val="24"/>
+          <w:szCs w:val="24"/>
+          <w:lang w:val="en-GB"/>
+        </w:rPr>
+        <w:t>(</w:t>
+      </w:r>
+      <w:proofErr w:type="gramEnd"/>
+      <w:r>
+        <w:rPr>
+          <w:sz w:val="24"/>
+          <w:szCs w:val="24"/>
+          <w:lang w:val="en-GB"/>
+        </w:rPr>
+        <w:t>)</w:t>
       </w:r>
     </w:p>
     <w:p>
@@ -272,14 +367,14 @@
         <w:rPr>
           <w:sz w:val="24"/>
           <w:szCs w:val="24"/>
-          <w:lang w:val="de-DE"/>
-        </w:rPr>
-      </w:pPr>
-      <w:r>
-        <w:rPr>
-          <w:sz w:val="24"/>
-          <w:szCs w:val="24"/>
-          <w:lang w:val="de-DE"/>
+          <w:lang w:val="en-GB"/>
+        </w:rPr>
+      </w:pPr>
+      <w:r>
+        <w:rPr>
+          <w:sz w:val="24"/>
+          <w:szCs w:val="24"/>
+          <w:lang w:val="en-GB"/>
         </w:rPr>
         <w:t>Difficulty with scaling HPD</w:t>
       </w:r>
@@ -294,14 +389,14 @@
         <w:rPr>
           <w:sz w:val="24"/>
           <w:szCs w:val="24"/>
-          <w:lang w:val="de-DE"/>
-        </w:rPr>
-      </w:pPr>
-      <w:r>
-        <w:rPr>
-          <w:sz w:val="24"/>
-          <w:szCs w:val="24"/>
-          <w:lang w:val="de-DE"/>
+          <w:lang w:val="en-GB"/>
+        </w:rPr>
+      </w:pPr>
+      <w:r>
+        <w:rPr>
+          <w:sz w:val="24"/>
+          <w:szCs w:val="24"/>
+          <w:lang w:val="en-GB"/>
         </w:rPr>
         <w:t>Extract first, then scale (also better for values)</w:t>
       </w:r>
@@ -316,14 +411,14 @@
         <w:rPr>
           <w:sz w:val="24"/>
           <w:szCs w:val="24"/>
-          <w:lang w:val="de-DE"/>
-        </w:rPr>
-      </w:pPr>
-      <w:r>
-        <w:rPr>
-          <w:sz w:val="24"/>
-          <w:szCs w:val="24"/>
-          <w:lang w:val="de-DE"/>
+          <w:lang w:val="en-GB"/>
+        </w:rPr>
+      </w:pPr>
+      <w:r>
+        <w:rPr>
+          <w:sz w:val="24"/>
+          <w:szCs w:val="24"/>
+          <w:lang w:val="en-GB"/>
         </w:rPr>
         <w:t>Taxa RQ</w:t>
       </w:r>
@@ -338,16 +433,52 @@
         <w:rPr>
           <w:sz w:val="24"/>
           <w:szCs w:val="24"/>
-          <w:lang w:val="de-DE"/>
-        </w:rPr>
-      </w:pPr>
-      <w:r>
-        <w:rPr>
-          <w:sz w:val="24"/>
-          <w:szCs w:val="24"/>
-          <w:lang w:val="de-DE"/>
-        </w:rPr>
-        <w:t>State in prediction which taxa ist o be most sensitice with references (for each taxa)</w:t>
+          <w:lang w:val="en-GB"/>
+        </w:rPr>
+      </w:pPr>
+      <w:r>
+        <w:rPr>
+          <w:sz w:val="24"/>
+          <w:szCs w:val="24"/>
+          <w:lang w:val="en-GB"/>
+        </w:rPr>
+        <w:t xml:space="preserve">State in prediction which taxa </w:t>
+      </w:r>
+      <w:proofErr w:type="spellStart"/>
+      <w:r>
+        <w:rPr>
+          <w:sz w:val="24"/>
+          <w:szCs w:val="24"/>
+          <w:lang w:val="en-GB"/>
+        </w:rPr>
+        <w:t>ist</w:t>
+      </w:r>
+      <w:proofErr w:type="spellEnd"/>
+      <w:r>
+        <w:rPr>
+          <w:sz w:val="24"/>
+          <w:szCs w:val="24"/>
+          <w:lang w:val="en-GB"/>
+        </w:rPr>
+        <w:t xml:space="preserve"> o be most </w:t>
+      </w:r>
+      <w:proofErr w:type="spellStart"/>
+      <w:r>
+        <w:rPr>
+          <w:sz w:val="24"/>
+          <w:szCs w:val="24"/>
+          <w:lang w:val="en-GB"/>
+        </w:rPr>
+        <w:t>sensitice</w:t>
+      </w:r>
+      <w:proofErr w:type="spellEnd"/>
+      <w:r>
+        <w:rPr>
+          <w:sz w:val="24"/>
+          <w:szCs w:val="24"/>
+          <w:lang w:val="en-GB"/>
+        </w:rPr>
+        <w:t xml:space="preserve"> with references (for each taxa)</w:t>
       </w:r>
     </w:p>
     <w:p>
@@ -360,14 +491,14 @@
         <w:rPr>
           <w:sz w:val="24"/>
           <w:szCs w:val="24"/>
-          <w:lang w:val="de-DE"/>
-        </w:rPr>
-      </w:pPr>
-      <w:r>
-        <w:rPr>
-          <w:sz w:val="24"/>
-          <w:szCs w:val="24"/>
-          <w:lang w:val="de-DE"/>
+          <w:lang w:val="en-GB"/>
+        </w:rPr>
+      </w:pPr>
+      <w:r>
+        <w:rPr>
+          <w:sz w:val="24"/>
+          <w:szCs w:val="24"/>
+          <w:lang w:val="en-GB"/>
         </w:rPr>
         <w:t>Rarefaction</w:t>
       </w:r>
@@ -382,19 +513,35 @@
         <w:rPr>
           <w:sz w:val="24"/>
           <w:szCs w:val="24"/>
-          <w:lang w:val="de-DE"/>
-        </w:rPr>
-      </w:pPr>
-      <w:r>
-        <w:rPr>
-          <w:sz w:val="24"/>
-          <w:szCs w:val="24"/>
-          <w:lang w:val="de-DE"/>
-        </w:rPr>
-        <w:t>Check studies which have only one lat/long -&gt; how big is their area?</w:t>
-      </w:r>
-      <w:bookmarkStart w:id="0" w:name="_GoBack"/>
-      <w:bookmarkEnd w:id="0"/>
+          <w:lang w:val="en-GB"/>
+        </w:rPr>
+      </w:pPr>
+      <w:r>
+        <w:rPr>
+          <w:sz w:val="24"/>
+          <w:szCs w:val="24"/>
+          <w:lang w:val="en-GB"/>
+        </w:rPr>
+        <w:t xml:space="preserve">Check studies which have only one </w:t>
+      </w:r>
+      <w:proofErr w:type="spellStart"/>
+      <w:r>
+        <w:rPr>
+          <w:sz w:val="24"/>
+          <w:szCs w:val="24"/>
+          <w:lang w:val="en-GB"/>
+        </w:rPr>
+        <w:t>lat</w:t>
+      </w:r>
+      <w:proofErr w:type="spellEnd"/>
+      <w:r>
+        <w:rPr>
+          <w:sz w:val="24"/>
+          <w:szCs w:val="24"/>
+          <w:lang w:val="en-GB"/>
+        </w:rPr>
+        <w:t>/long -&gt; how big is their area?</w:t>
+      </w:r>
     </w:p>
     <w:p>
       <w:pPr>
@@ -406,14 +553,14 @@
         <w:rPr>
           <w:sz w:val="24"/>
           <w:szCs w:val="24"/>
-          <w:lang w:val="de-DE"/>
-        </w:rPr>
-      </w:pPr>
-      <w:r>
-        <w:rPr>
-          <w:sz w:val="24"/>
-          <w:szCs w:val="24"/>
-          <w:lang w:val="de-DE"/>
+          <w:lang w:val="en-GB"/>
+        </w:rPr>
+      </w:pPr>
+      <w:r>
+        <w:rPr>
+          <w:sz w:val="24"/>
+          <w:szCs w:val="24"/>
+          <w:lang w:val="en-GB"/>
         </w:rPr>
         <w:t>Not needed</w:t>
       </w:r>
@@ -428,14 +575,14 @@
         <w:rPr>
           <w:sz w:val="24"/>
           <w:szCs w:val="24"/>
-          <w:lang w:val="de-DE"/>
-        </w:rPr>
-      </w:pPr>
-      <w:r>
-        <w:rPr>
-          <w:sz w:val="24"/>
-          <w:szCs w:val="24"/>
-          <w:lang w:val="de-DE"/>
+          <w:lang w:val="en-GB"/>
+        </w:rPr>
+      </w:pPr>
+      <w:r>
+        <w:rPr>
+          <w:sz w:val="24"/>
+          <w:szCs w:val="24"/>
+          <w:lang w:val="en-GB"/>
         </w:rPr>
         <w:t>Can plot area as fixed effect</w:t>
       </w:r>
@@ -450,14 +597,14 @@
         <w:rPr>
           <w:sz w:val="24"/>
           <w:szCs w:val="24"/>
-          <w:lang w:val="de-DE"/>
-        </w:rPr>
-      </w:pPr>
-      <w:r>
-        <w:rPr>
-          <w:sz w:val="24"/>
-          <w:szCs w:val="24"/>
-          <w:lang w:val="de-DE"/>
+          <w:lang w:val="en-GB"/>
+        </w:rPr>
+      </w:pPr>
+      <w:r>
+        <w:rPr>
+          <w:sz w:val="24"/>
+          <w:szCs w:val="24"/>
+          <w:lang w:val="en-GB"/>
         </w:rPr>
         <w:t>Extracting values from accessibility/HPD</w:t>
       </w:r>
@@ -472,14 +619,14 @@
         <w:rPr>
           <w:sz w:val="24"/>
           <w:szCs w:val="24"/>
-          <w:lang w:val="de-DE"/>
-        </w:rPr>
-      </w:pPr>
-      <w:r>
-        <w:rPr>
-          <w:sz w:val="24"/>
-          <w:szCs w:val="24"/>
-          <w:lang w:val="de-DE"/>
+          <w:lang w:val="en-GB"/>
+        </w:rPr>
+      </w:pPr>
+      <w:r>
+        <w:rPr>
+          <w:sz w:val="24"/>
+          <w:szCs w:val="24"/>
+          <w:lang w:val="en-GB"/>
         </w:rPr>
         <w:t>Only 1km</w:t>
       </w:r>
@@ -487,7 +634,7 @@
         <w:rPr>
           <w:sz w:val="24"/>
           <w:szCs w:val="24"/>
-          <w:lang w:val="de-DE"/>
+          <w:lang w:val="en-GB"/>
         </w:rPr>
         <w:t>²</w:t>
       </w:r>
@@ -495,9 +642,27 @@
         <w:rPr>
           <w:sz w:val="24"/>
           <w:szCs w:val="24"/>
-          <w:lang w:val="de-DE"/>
-        </w:rPr>
-        <w:t xml:space="preserve"> at each lat/long given</w:t>
+          <w:lang w:val="en-GB"/>
+        </w:rPr>
+        <w:t xml:space="preserve"> at each </w:t>
+      </w:r>
+      <w:proofErr w:type="spellStart"/>
+      <w:r>
+        <w:rPr>
+          <w:sz w:val="24"/>
+          <w:szCs w:val="24"/>
+          <w:lang w:val="en-GB"/>
+        </w:rPr>
+        <w:t>lat</w:t>
+      </w:r>
+      <w:proofErr w:type="spellEnd"/>
+      <w:r>
+        <w:rPr>
+          <w:sz w:val="24"/>
+          <w:szCs w:val="24"/>
+          <w:lang w:val="en-GB"/>
+        </w:rPr>
+        <w:t>/long given</w:t>
       </w:r>
     </w:p>
     <w:p>
@@ -510,14 +675,14 @@
         <w:rPr>
           <w:sz w:val="24"/>
           <w:szCs w:val="24"/>
-          <w:lang w:val="de-DE"/>
-        </w:rPr>
-      </w:pPr>
-      <w:r>
-        <w:rPr>
-          <w:sz w:val="24"/>
-          <w:szCs w:val="24"/>
-          <w:lang w:val="de-DE"/>
+          <w:lang w:val="en-GB"/>
+        </w:rPr>
+      </w:pPr>
+      <w:r>
+        <w:rPr>
+          <w:sz w:val="24"/>
+          <w:szCs w:val="24"/>
+          <w:lang w:val="en-GB"/>
         </w:rPr>
         <w:t>Sensitivity analysis</w:t>
       </w:r>
@@ -532,14 +697,14 @@
         <w:rPr>
           <w:sz w:val="24"/>
           <w:szCs w:val="24"/>
-          <w:lang w:val="de-DE"/>
-        </w:rPr>
-      </w:pPr>
-      <w:r>
-        <w:rPr>
-          <w:sz w:val="24"/>
-          <w:szCs w:val="24"/>
-          <w:lang w:val="de-DE"/>
+          <w:lang w:val="en-GB"/>
+        </w:rPr>
+      </w:pPr>
+      <w:r>
+        <w:rPr>
+          <w:sz w:val="24"/>
+          <w:szCs w:val="24"/>
+          <w:lang w:val="en-GB"/>
         </w:rPr>
         <w:t>Extraction of mean A/HPD on different scales (landscape: 25/50/100 km</w:t>
       </w:r>
@@ -547,7 +712,7 @@
         <w:rPr>
           <w:sz w:val="24"/>
           <w:szCs w:val="24"/>
-          <w:lang w:val="de-DE"/>
+          <w:lang w:val="en-GB"/>
         </w:rPr>
         <w:t>²</w:t>
       </w:r>
@@ -555,7 +720,7 @@
         <w:rPr>
           <w:sz w:val="24"/>
           <w:szCs w:val="24"/>
-          <w:lang w:val="de-DE"/>
+          <w:lang w:val="en-GB"/>
         </w:rPr>
         <w:t>)</w:t>
       </w:r>
@@ -570,14 +735,14 @@
         <w:rPr>
           <w:sz w:val="24"/>
           <w:szCs w:val="24"/>
-          <w:lang w:val="de-DE"/>
-        </w:rPr>
-      </w:pPr>
-      <w:r>
-        <w:rPr>
-          <w:sz w:val="24"/>
-          <w:szCs w:val="24"/>
-          <w:lang w:val="de-DE"/>
+          <w:lang w:val="en-GB"/>
+        </w:rPr>
+      </w:pPr>
+      <w:r>
+        <w:rPr>
+          <w:sz w:val="24"/>
+          <w:szCs w:val="24"/>
+          <w:lang w:val="en-GB"/>
         </w:rPr>
         <w:t>Model: turnover ~ accessibility*scale</w:t>
       </w:r>
@@ -592,14 +757,14 @@
         <w:rPr>
           <w:sz w:val="24"/>
           <w:szCs w:val="24"/>
-          <w:lang w:val="de-DE"/>
-        </w:rPr>
-      </w:pPr>
-      <w:r>
-        <w:rPr>
-          <w:sz w:val="24"/>
-          <w:szCs w:val="24"/>
-          <w:lang w:val="de-DE"/>
+          <w:lang w:val="en-GB"/>
+        </w:rPr>
+      </w:pPr>
+      <w:r>
+        <w:rPr>
+          <w:sz w:val="24"/>
+          <w:szCs w:val="24"/>
+          <w:lang w:val="en-GB"/>
         </w:rPr>
         <w:t>Test whether there is a scale effect</w:t>
       </w:r>
@@ -614,14 +779,14 @@
         <w:rPr>
           <w:sz w:val="24"/>
           <w:szCs w:val="24"/>
-          <w:lang w:val="de-DE"/>
-        </w:rPr>
-      </w:pPr>
-      <w:r>
-        <w:rPr>
-          <w:sz w:val="24"/>
-          <w:szCs w:val="24"/>
-          <w:lang w:val="de-DE"/>
+          <w:lang w:val="en-GB"/>
+        </w:rPr>
+      </w:pPr>
+      <w:r>
+        <w:rPr>
+          <w:sz w:val="24"/>
+          <w:szCs w:val="24"/>
+          <w:lang w:val="en-GB"/>
         </w:rPr>
         <w:t>Might be different for different taxa!</w:t>
       </w:r>
@@ -636,14 +801,14 @@
         <w:rPr>
           <w:sz w:val="24"/>
           <w:szCs w:val="24"/>
-          <w:lang w:val="de-DE"/>
-        </w:rPr>
-      </w:pPr>
-      <w:r>
-        <w:rPr>
-          <w:sz w:val="24"/>
-          <w:szCs w:val="24"/>
-          <w:lang w:val="de-DE"/>
+          <w:lang w:val="en-GB"/>
+        </w:rPr>
+      </w:pPr>
+      <w:r>
+        <w:rPr>
+          <w:sz w:val="24"/>
+          <w:szCs w:val="24"/>
+          <w:lang w:val="en-GB"/>
         </w:rPr>
         <w:t>Mobility of species plays role!</w:t>
       </w:r>
@@ -658,22 +823,58 @@
         <w:rPr>
           <w:sz w:val="24"/>
           <w:szCs w:val="24"/>
-          <w:lang w:val="de-DE"/>
-        </w:rPr>
-      </w:pPr>
-      <w:r>
-        <w:rPr>
-          <w:sz w:val="24"/>
-          <w:szCs w:val="24"/>
-          <w:lang w:val="de-DE"/>
-        </w:rPr>
-        <w:t>List all potential ecological interpretations (eg mobility, species roam, species characteristica)</w:t>
-      </w:r>
-    </w:p>
-    <w:p>
-      <w:pPr>
-        <w:rPr>
-          <w:lang w:val="de-DE"/>
+          <w:lang w:val="en-GB"/>
+        </w:rPr>
+      </w:pPr>
+      <w:r>
+        <w:rPr>
+          <w:sz w:val="24"/>
+          <w:szCs w:val="24"/>
+          <w:lang w:val="en-GB"/>
+        </w:rPr>
+        <w:t>List all potential ecological interpretations (</w:t>
+      </w:r>
+      <w:proofErr w:type="spellStart"/>
+      <w:r>
+        <w:rPr>
+          <w:sz w:val="24"/>
+          <w:szCs w:val="24"/>
+          <w:lang w:val="en-GB"/>
+        </w:rPr>
+        <w:t>eg</w:t>
+      </w:r>
+      <w:proofErr w:type="spellEnd"/>
+      <w:r>
+        <w:rPr>
+          <w:sz w:val="24"/>
+          <w:szCs w:val="24"/>
+          <w:lang w:val="en-GB"/>
+        </w:rPr>
+        <w:t xml:space="preserve"> mobility, species roam, species </w:t>
+      </w:r>
+      <w:proofErr w:type="spellStart"/>
+      <w:r>
+        <w:rPr>
+          <w:sz w:val="24"/>
+          <w:szCs w:val="24"/>
+          <w:lang w:val="en-GB"/>
+        </w:rPr>
+        <w:t>characteristica</w:t>
+      </w:r>
+      <w:proofErr w:type="spellEnd"/>
+      <w:r>
+        <w:rPr>
+          <w:sz w:val="24"/>
+          <w:szCs w:val="24"/>
+          <w:lang w:val="en-GB"/>
+        </w:rPr>
+        <w:t>)</w:t>
+      </w:r>
+    </w:p>
+    <w:p>
+      <w:pPr>
+        <w:rPr>
+          <w:lang w:val="en-GB"/>
         </w:rPr>
       </w:pPr>
     </w:p>

</xml_diff>